<commit_message>
hoàn thành hiển thị giao diện
</commit_message>
<xml_diff>
--- a/khoa-test-nuxt/Baocao.docx
+++ b/khoa-test-nuxt/Baocao.docx
@@ -35,8 +35,8 @@
           <w:szCs w:val="26"/>
         </w:rPr>
         <w:drawing>
-          <wp:inline distT="0" distB="0" distL="0" distR="0" wp14:anchorId="46E9D571" wp14:editId="13AE2C84">
-            <wp:extent cx="2006703" cy="5493032"/>
+          <wp:inline distT="0" distB="0" distL="0" distR="0" wp14:anchorId="61708800" wp14:editId="351E50D3">
+            <wp:extent cx="2121009" cy="5143764"/>
             <wp:effectExtent l="0" t="0" r="0" b="0"/>
             <wp:docPr id="1" name="Picture 1"/>
             <wp:cNvGraphicFramePr>
@@ -58,7 +58,7 @@
                   <pic:spPr>
                     <a:xfrm>
                       <a:off x="0" y="0"/>
-                      <a:ext cx="2006703" cy="5493032"/>
+                      <a:ext cx="2121009" cy="5143764"/>
                     </a:xfrm>
                     <a:prstGeom prst="rect">
                       <a:avLst/>
@@ -90,7 +90,7 @@
           <w:sz w:val="26"/>
           <w:szCs w:val="26"/>
         </w:rPr>
-        <w:t>Thư mục components chứa các thành phần cần thiết của một trang web: header, navbar, footer.</w:t>
+        <w:t>Thư mục assets chứa thư mục ảnh, css, js của project</w:t>
       </w:r>
     </w:p>
     <w:p>
@@ -112,8 +112,146 @@
           <w:sz w:val="26"/>
           <w:szCs w:val="26"/>
         </w:rPr>
+        <w:t>Thư mục components chứa các thành phần cần thiết của một trang web: header, navbar, footer.</w:t>
+      </w:r>
+    </w:p>
+    <w:p>
+      <w:pPr>
+        <w:pStyle w:val="ListParagraph"/>
+        <w:numPr>
+          <w:ilvl w:val="0"/>
+          <w:numId w:val="1"/>
+        </w:numPr>
+        <w:rPr>
+          <w:rFonts w:ascii="Times New Roman" w:hAnsi="Times New Roman" w:cs="Times New Roman"/>
+          <w:sz w:val="26"/>
+          <w:szCs w:val="26"/>
+        </w:rPr>
+      </w:pPr>
+      <w:r>
+        <w:rPr>
+          <w:rFonts w:ascii="Times New Roman" w:hAnsi="Times New Roman" w:cs="Times New Roman"/>
+          <w:sz w:val="26"/>
+          <w:szCs w:val="26"/>
+        </w:rPr>
         <w:t>Thư mục layouts chứa một file default.vue. Đây là file chính chứa một layout của một trang web, sẽ bao gồm phần đầu (header), phần thân (Nuxt), phần chân (footer).</w:t>
       </w:r>
+      <w:r>
+        <w:rPr>
+          <w:rFonts w:ascii="Times New Roman" w:hAnsi="Times New Roman" w:cs="Times New Roman"/>
+          <w:sz w:val="26"/>
+          <w:szCs w:val="26"/>
+        </w:rPr>
+        <w:t xml:space="preserve"> Trang đăng nhập hay đăng ký sẽ có một layout khác.</w:t>
+      </w:r>
+    </w:p>
+    <w:p>
+      <w:pPr>
+        <w:pStyle w:val="ListParagraph"/>
+        <w:numPr>
+          <w:ilvl w:val="0"/>
+          <w:numId w:val="1"/>
+        </w:numPr>
+        <w:rPr>
+          <w:rFonts w:ascii="Times New Roman" w:hAnsi="Times New Roman" w:cs="Times New Roman"/>
+          <w:sz w:val="26"/>
+          <w:szCs w:val="26"/>
+        </w:rPr>
+      </w:pPr>
+      <w:r>
+        <w:rPr>
+          <w:rFonts w:ascii="Times New Roman" w:hAnsi="Times New Roman" w:cs="Times New Roman"/>
+          <w:sz w:val="26"/>
+          <w:szCs w:val="26"/>
+        </w:rPr>
+        <w:t xml:space="preserve">Thư mục pages chứa các </w:t>
+      </w:r>
+      <w:r>
+        <w:rPr>
+          <w:rFonts w:ascii="Times New Roman" w:hAnsi="Times New Roman" w:cs="Times New Roman"/>
+          <w:sz w:val="26"/>
+          <w:szCs w:val="26"/>
+        </w:rPr>
+        <w:t>view</w:t>
+      </w:r>
+      <w:r>
+        <w:rPr>
+          <w:rFonts w:ascii="Times New Roman" w:hAnsi="Times New Roman" w:cs="Times New Roman"/>
+          <w:sz w:val="26"/>
+          <w:szCs w:val="26"/>
+        </w:rPr>
+        <w:t xml:space="preserve"> của web.</w:t>
+      </w:r>
+      <w:r>
+        <w:rPr>
+          <w:rFonts w:ascii="Times New Roman" w:hAnsi="Times New Roman" w:cs="Times New Roman"/>
+          <w:sz w:val="26"/>
+          <w:szCs w:val="26"/>
+        </w:rPr>
+        <w:t xml:space="preserve"> Ở đây một file tương đương 1 routes của ứng dụng.</w:t>
+      </w:r>
+      <w:r>
+        <w:rPr>
+          <w:rFonts w:ascii="Times New Roman" w:hAnsi="Times New Roman" w:cs="Times New Roman"/>
+          <w:sz w:val="26"/>
+          <w:szCs w:val="26"/>
+        </w:rPr>
+        <w:t xml:space="preserve"> </w:t>
+      </w:r>
+      <w:r>
+        <w:rPr>
+          <w:rFonts w:ascii="Times New Roman" w:hAnsi="Times New Roman" w:cs="Times New Roman"/>
+          <w:sz w:val="26"/>
+          <w:szCs w:val="26"/>
+        </w:rPr>
+        <w:t xml:space="preserve">Ví dụ để truy cập vào view </w:t>
+      </w:r>
+      <w:r>
+        <w:rPr>
+          <w:rFonts w:ascii="Times New Roman" w:hAnsi="Times New Roman" w:cs="Times New Roman"/>
+          <w:sz w:val="26"/>
+          <w:szCs w:val="26"/>
+        </w:rPr>
+        <w:t>login thì đường dẫn url sẽ là localhost:3000/login.</w:t>
+      </w:r>
+    </w:p>
+    <w:p>
+      <w:pPr>
+        <w:pStyle w:val="ListParagraph"/>
+        <w:numPr>
+          <w:ilvl w:val="0"/>
+          <w:numId w:val="1"/>
+        </w:numPr>
+        <w:rPr>
+          <w:rFonts w:ascii="Times New Roman" w:hAnsi="Times New Roman" w:cs="Times New Roman"/>
+          <w:sz w:val="26"/>
+          <w:szCs w:val="26"/>
+        </w:rPr>
+      </w:pPr>
+      <w:r>
+        <w:rPr>
+          <w:rFonts w:ascii="Times New Roman" w:hAnsi="Times New Roman" w:cs="Times New Roman"/>
+          <w:sz w:val="26"/>
+          <w:szCs w:val="26"/>
+        </w:rPr>
+        <w:t xml:space="preserve">Hiện tại trong thư mục pages có một thư mục news\_id\index.vue. Đây là trang hiển thị chi tiết của một tin. Đường dẫn sẽ là </w:t>
+      </w:r>
+      <w:r>
+        <w:rPr>
+          <w:rFonts w:ascii="Times New Roman" w:hAnsi="Times New Roman" w:cs="Times New Roman"/>
+          <w:sz w:val="26"/>
+          <w:szCs w:val="26"/>
+        </w:rPr>
+        <w:t>localhost:3000</w:t>
+      </w:r>
+      <w:r>
+        <w:rPr>
+          <w:rFonts w:ascii="Times New Roman" w:hAnsi="Times New Roman" w:cs="Times New Roman"/>
+          <w:sz w:val="26"/>
+          <w:szCs w:val="26"/>
+        </w:rPr>
+        <w:t>/news/id</w:t>
+      </w:r>
     </w:p>
     <w:p>
       <w:pPr>
@@ -124,13 +262,81 @@
           <w:szCs w:val="26"/>
         </w:rPr>
       </w:pPr>
-      <w:r>
-        <w:lastRenderedPageBreak/>
+    </w:p>
+    <w:p>
+      <w:pPr>
+        <w:pStyle w:val="ListParagraph"/>
+        <w:numPr>
+          <w:ilvl w:val="0"/>
+          <w:numId w:val="1"/>
+        </w:numPr>
+        <w:rPr>
+          <w:rFonts w:ascii="Times New Roman" w:hAnsi="Times New Roman" w:cs="Times New Roman"/>
+          <w:sz w:val="26"/>
+          <w:szCs w:val="26"/>
+        </w:rPr>
+      </w:pPr>
+      <w:r>
+        <w:rPr>
+          <w:rFonts w:ascii="Times New Roman" w:hAnsi="Times New Roman" w:cs="Times New Roman"/>
+          <w:sz w:val="26"/>
+          <w:szCs w:val="26"/>
+        </w:rPr>
+        <w:t>Thư mục static chứa các file css, js, cũng như các thư viện của boostrap</w:t>
+      </w:r>
+    </w:p>
+    <w:p>
+      <w:pPr>
+        <w:pStyle w:val="ListParagraph"/>
+        <w:numPr>
+          <w:ilvl w:val="0"/>
+          <w:numId w:val="1"/>
+        </w:numPr>
+        <w:rPr>
+          <w:rFonts w:ascii="Times New Roman" w:hAnsi="Times New Roman" w:cs="Times New Roman"/>
+          <w:sz w:val="26"/>
+          <w:szCs w:val="26"/>
+        </w:rPr>
+      </w:pPr>
+      <w:proofErr w:type="gramStart"/>
+      <w:r>
+        <w:rPr>
+          <w:rFonts w:ascii="Times New Roman" w:hAnsi="Times New Roman" w:cs="Times New Roman"/>
+          <w:sz w:val="26"/>
+          <w:szCs w:val="26"/>
+        </w:rPr>
+        <w:t>File .env</w:t>
+      </w:r>
+      <w:proofErr w:type="gramEnd"/>
+      <w:r>
+        <w:rPr>
+          <w:rFonts w:ascii="Times New Roman" w:hAnsi="Times New Roman" w:cs="Times New Roman"/>
+          <w:sz w:val="26"/>
+          <w:szCs w:val="26"/>
+        </w:rPr>
+        <w:t xml:space="preserve"> chứa các biến môi trường như đường dẫn đến BASEWEB hoặc sau này có thể chứa đường dẫn đến mongoDB.</w:t>
+      </w:r>
+    </w:p>
+    <w:p>
+      <w:pPr>
+        <w:jc w:val="center"/>
+        <w:rPr>
+          <w:rFonts w:ascii="Times New Roman" w:hAnsi="Times New Roman" w:cs="Times New Roman"/>
+          <w:sz w:val="26"/>
+          <w:szCs w:val="26"/>
+        </w:rPr>
+      </w:pPr>
+      <w:r>
+        <w:rPr>
+          <w:rFonts w:ascii="Times New Roman" w:hAnsi="Times New Roman" w:cs="Times New Roman"/>
+          <w:sz w:val="26"/>
+          <w:szCs w:val="26"/>
+        </w:rPr>
         <w:drawing>
-          <wp:inline distT="0" distB="0" distL="0" distR="0" wp14:anchorId="433EBB10" wp14:editId="589B3266">
-            <wp:extent cx="4045158" cy="4076910"/>
+          <wp:inline distT="0" distB="0" distL="0" distR="0" wp14:anchorId="4067102E" wp14:editId="4CE49871">
+            <wp:extent cx="3092609" cy="2159111"/>
             <wp:effectExtent l="0" t="0" r="0" b="0"/>
-            <wp:docPr id="2" name="Picture 2"/>
+            <wp:docPr id="6" name="Picture 6"/>
             <wp:cNvGraphicFramePr>
               <a:graphicFrameLocks xmlns:a="http://schemas.openxmlformats.org/drawingml/2006/main" noChangeAspect="1"/>
             </wp:cNvGraphicFramePr>
@@ -150,7 +356,7 @@
                   <pic:spPr>
                     <a:xfrm>
                       <a:off x="0" y="0"/>
-                      <a:ext cx="4045158" cy="4076910"/>
+                      <a:ext cx="3092609" cy="2159111"/>
                     </a:xfrm>
                     <a:prstGeom prst="rect">
                       <a:avLst/>
@@ -182,78 +388,37 @@
           <w:sz w:val="26"/>
           <w:szCs w:val="26"/>
         </w:rPr>
-        <w:t>Thư mục pages chứa các trang của web. Ở đây nếu tạo một page tên là login thì đường dẫn url sẽ là localhost:3000/login.</w:t>
-      </w:r>
-    </w:p>
-    <w:p>
-      <w:pPr>
-        <w:pStyle w:val="ListParagraph"/>
-        <w:numPr>
-          <w:ilvl w:val="0"/>
-          <w:numId w:val="1"/>
-        </w:numPr>
-        <w:rPr>
-          <w:rFonts w:ascii="Times New Roman" w:hAnsi="Times New Roman" w:cs="Times New Roman"/>
-          <w:sz w:val="26"/>
-          <w:szCs w:val="26"/>
-        </w:rPr>
-      </w:pPr>
-      <w:r>
-        <w:rPr>
-          <w:rFonts w:ascii="Times New Roman" w:hAnsi="Times New Roman" w:cs="Times New Roman"/>
-          <w:sz w:val="26"/>
-          <w:szCs w:val="26"/>
-        </w:rPr>
-        <w:t>Thư mục static chứa các file css, js, cũng như các thư viện của boostrap.</w:t>
-      </w:r>
-    </w:p>
-    <w:p>
-      <w:pPr>
-        <w:pStyle w:val="ListParagraph"/>
-        <w:numPr>
-          <w:ilvl w:val="0"/>
-          <w:numId w:val="1"/>
-        </w:numPr>
-        <w:rPr>
-          <w:rFonts w:ascii="Times New Roman" w:hAnsi="Times New Roman" w:cs="Times New Roman"/>
-          <w:sz w:val="26"/>
-          <w:szCs w:val="26"/>
-        </w:rPr>
-      </w:pPr>
-      <w:r>
-        <w:rPr>
-          <w:rFonts w:ascii="Times New Roman" w:hAnsi="Times New Roman" w:cs="Times New Roman"/>
-          <w:sz w:val="26"/>
-          <w:szCs w:val="26"/>
-        </w:rPr>
-        <w:t>File api.js để chứa các api phía backend.</w:t>
-      </w:r>
-    </w:p>
-    <w:p>
-      <w:pPr>
-        <w:pStyle w:val="ListParagraph"/>
-        <w:numPr>
-          <w:ilvl w:val="0"/>
-          <w:numId w:val="1"/>
-        </w:numPr>
-        <w:rPr>
-          <w:rFonts w:ascii="Times New Roman" w:hAnsi="Times New Roman" w:cs="Times New Roman"/>
-          <w:sz w:val="26"/>
-          <w:szCs w:val="26"/>
-        </w:rPr>
-      </w:pPr>
-      <w:r>
-        <w:rPr>
-          <w:rFonts w:ascii="Times New Roman" w:hAnsi="Times New Roman" w:cs="Times New Roman"/>
-          <w:sz w:val="26"/>
-          <w:szCs w:val="26"/>
-        </w:rPr>
-        <w:t>File nuxt.config.js dùng để thiết lập các file css hay js ở trong thư mục static, bằng cách khai báo trong phần link và script.</w:t>
-      </w:r>
-    </w:p>
-    <w:p>
-      <w:pPr>
-        <w:ind w:left="360"/>
+        <w:t xml:space="preserve">File </w:t>
+      </w:r>
+      <w:proofErr w:type="gramStart"/>
+      <w:r>
+        <w:rPr>
+          <w:rFonts w:ascii="Times New Roman" w:hAnsi="Times New Roman" w:cs="Times New Roman"/>
+          <w:sz w:val="26"/>
+          <w:szCs w:val="26"/>
+        </w:rPr>
+        <w:t>api.js</w:t>
+      </w:r>
+      <w:r>
+        <w:rPr>
+          <w:rFonts w:ascii="Times New Roman" w:hAnsi="Times New Roman" w:cs="Times New Roman"/>
+          <w:sz w:val="26"/>
+          <w:szCs w:val="26"/>
+        </w:rPr>
+        <w:t>on</w:t>
+      </w:r>
+      <w:proofErr w:type="gramEnd"/>
+      <w:r>
+        <w:rPr>
+          <w:rFonts w:ascii="Times New Roman" w:hAnsi="Times New Roman" w:cs="Times New Roman"/>
+          <w:sz w:val="26"/>
+          <w:szCs w:val="26"/>
+        </w:rPr>
+        <w:t xml:space="preserve"> để chứa các api phía backend.</w:t>
+      </w:r>
+    </w:p>
+    <w:p>
+      <w:pPr>
         <w:jc w:val="center"/>
         <w:rPr>
           <w:rFonts w:ascii="Times New Roman" w:hAnsi="Times New Roman" w:cs="Times New Roman"/>
@@ -262,12 +427,16 @@
         </w:rPr>
       </w:pPr>
       <w:r>
-        <w:lastRenderedPageBreak/>
+        <w:rPr>
+          <w:rFonts w:ascii="Times New Roman" w:hAnsi="Times New Roman" w:cs="Times New Roman"/>
+          <w:sz w:val="26"/>
+          <w:szCs w:val="26"/>
+        </w:rPr>
         <w:drawing>
-          <wp:inline distT="0" distB="0" distL="0" distR="0" wp14:anchorId="66BF432A" wp14:editId="4DB278F4">
-            <wp:extent cx="4453466" cy="3757948"/>
-            <wp:effectExtent l="0" t="0" r="4445" b="0"/>
-            <wp:docPr id="3" name="Picture 3"/>
+          <wp:inline distT="0" distB="0" distL="0" distR="0" wp14:anchorId="4AF7BAA3" wp14:editId="1CBFD0D0">
+            <wp:extent cx="3962604" cy="1930499"/>
+            <wp:effectExtent l="0" t="0" r="0" b="0"/>
+            <wp:docPr id="7" name="Picture 7"/>
             <wp:cNvGraphicFramePr>
               <a:graphicFrameLocks xmlns:a="http://schemas.openxmlformats.org/drawingml/2006/main" noChangeAspect="1"/>
             </wp:cNvGraphicFramePr>
@@ -287,7 +456,7 @@
                   <pic:spPr>
                     <a:xfrm>
                       <a:off x="0" y="0"/>
-                      <a:ext cx="4456326" cy="3760361"/>
+                      <a:ext cx="3962604" cy="1930499"/>
                     </a:xfrm>
                     <a:prstGeom prst="rect">
                       <a:avLst/>
@@ -302,25 +471,6 @@
     </w:p>
     <w:p>
       <w:pPr>
-        <w:ind w:left="360"/>
-        <w:jc w:val="center"/>
-        <w:rPr>
-          <w:rFonts w:ascii="Times New Roman" w:hAnsi="Times New Roman" w:cs="Times New Roman"/>
-          <w:sz w:val="26"/>
-          <w:szCs w:val="26"/>
-        </w:rPr>
-      </w:pPr>
-    </w:p>
-    <w:p>
-      <w:pPr>
-        <w:pStyle w:val="Heading1"/>
-      </w:pPr>
-      <w:r>
-        <w:t>Chức năng</w:t>
-      </w:r>
-    </w:p>
-    <w:p>
-      <w:pPr>
         <w:pStyle w:val="ListParagraph"/>
         <w:numPr>
           <w:ilvl w:val="0"/>
@@ -338,11 +488,20 @@
           <w:sz w:val="26"/>
           <w:szCs w:val="26"/>
         </w:rPr>
-        <w:t>Hiện tại trang web mới hoàn thành chức năng hiển thị các tin đăng, giao diện vẫn còn sơ sài.</w:t>
-      </w:r>
-    </w:p>
-    <w:p>
-      <w:pPr>
+        <w:t>File nuxt.config.js dùng để thiết lập các file css hay js ở trong thư mục static, bằng cách khai báo trong phần link và script.</w:t>
+      </w:r>
+      <w:r>
+        <w:rPr>
+          <w:rFonts w:ascii="Times New Roman" w:hAnsi="Times New Roman" w:cs="Times New Roman"/>
+          <w:sz w:val="26"/>
+          <w:szCs w:val="26"/>
+        </w:rPr>
+        <w:t xml:space="preserve"> Hoặc các plugin khác như tailwindcss.</w:t>
+      </w:r>
+    </w:p>
+    <w:p>
+      <w:pPr>
+        <w:ind w:left="360"/>
         <w:jc w:val="center"/>
         <w:rPr>
           <w:rFonts w:ascii="Times New Roman" w:hAnsi="Times New Roman" w:cs="Times New Roman"/>
@@ -352,15 +511,14 @@
       </w:pPr>
       <w:r>
         <w:rPr>
-          <w:rFonts w:ascii="Times New Roman" w:hAnsi="Times New Roman" w:cs="Times New Roman"/>
-          <w:sz w:val="26"/>
-          <w:szCs w:val="26"/>
-        </w:rPr>
+          <w:noProof/>
+        </w:rPr>
+        <w:lastRenderedPageBreak/>
         <w:drawing>
-          <wp:inline distT="0" distB="0" distL="0" distR="0" wp14:anchorId="42F08F44" wp14:editId="1D871C0E">
-            <wp:extent cx="4938162" cy="2641600"/>
-            <wp:effectExtent l="0" t="0" r="0" b="6350"/>
-            <wp:docPr id="4" name="Picture 4"/>
+          <wp:inline distT="0" distB="0" distL="0" distR="0" wp14:anchorId="66BF432A" wp14:editId="4DB278F4">
+            <wp:extent cx="4453466" cy="3757948"/>
+            <wp:effectExtent l="0" t="0" r="4445" b="0"/>
+            <wp:docPr id="3" name="Picture 3"/>
             <wp:cNvGraphicFramePr>
               <a:graphicFrameLocks xmlns:a="http://schemas.openxmlformats.org/drawingml/2006/main" noChangeAspect="1"/>
             </wp:cNvGraphicFramePr>
@@ -380,7 +538,7 @@
                   <pic:spPr>
                     <a:xfrm>
                       <a:off x="0" y="0"/>
-                      <a:ext cx="4939625" cy="2642383"/>
+                      <a:ext cx="4456326" cy="3760361"/>
                     </a:xfrm>
                     <a:prstGeom prst="rect">
                       <a:avLst/>
@@ -412,7 +570,45 @@
           <w:sz w:val="26"/>
           <w:szCs w:val="26"/>
         </w:rPr>
-        <w:t>Trong vài ngày sắp tới, trang web sẽ có thêm chức năng xem bài chi tiết khi bấm vào một tin bất kì.</w:t>
+        <w:t xml:space="preserve">File </w:t>
+      </w:r>
+      <w:proofErr w:type="gramStart"/>
+      <w:r>
+        <w:rPr>
+          <w:rFonts w:ascii="Times New Roman" w:hAnsi="Times New Roman" w:cs="Times New Roman"/>
+          <w:sz w:val="26"/>
+          <w:szCs w:val="26"/>
+        </w:rPr>
+        <w:t>package.json</w:t>
+      </w:r>
+      <w:proofErr w:type="gramEnd"/>
+      <w:r>
+        <w:rPr>
+          <w:rFonts w:ascii="Times New Roman" w:hAnsi="Times New Roman" w:cs="Times New Roman"/>
+          <w:sz w:val="26"/>
+          <w:szCs w:val="26"/>
+        </w:rPr>
+        <w:t xml:space="preserve"> dùng để chứa các </w:t>
+      </w:r>
+      <w:r>
+        <w:rPr>
+          <w:rFonts w:ascii="Times New Roman" w:hAnsi="Times New Roman" w:cs="Times New Roman"/>
+          <w:color w:val="1B1B1B"/>
+          <w:sz w:val="26"/>
+          <w:szCs w:val="26"/>
+          <w:shd w:val="clear" w:color="auto" w:fill="FFFFFF"/>
+        </w:rPr>
+        <w:t>dependencies</w:t>
+      </w:r>
+      <w:r>
+        <w:rPr>
+          <w:rFonts w:ascii="Segoe UI" w:hAnsi="Segoe UI" w:cs="Segoe UI"/>
+          <w:color w:val="1B1B1B"/>
+          <w:sz w:val="26"/>
+          <w:szCs w:val="26"/>
+          <w:shd w:val="clear" w:color="auto" w:fill="FFFFFF"/>
+        </w:rPr>
+        <w:t>.</w:t>
       </w:r>
     </w:p>
     <w:p>
@@ -420,8 +616,7 @@
         <w:pStyle w:val="Heading1"/>
       </w:pPr>
       <w:r>
-        <w:lastRenderedPageBreak/>
-        <w:t>Cách gọi api</w:t>
+        <w:t>Chức năng</w:t>
       </w:r>
     </w:p>
     <w:p>
@@ -443,29 +638,15 @@
           <w:sz w:val="26"/>
           <w:szCs w:val="26"/>
         </w:rPr>
-        <w:t>Sử dụng thư viện axios để thực hiện gọi api về hiển thị lên giao diện.</w:t>
-      </w:r>
-    </w:p>
-    <w:p>
-      <w:pPr>
-        <w:pStyle w:val="ListParagraph"/>
-        <w:numPr>
-          <w:ilvl w:val="0"/>
-          <w:numId w:val="1"/>
-        </w:numPr>
-        <w:rPr>
-          <w:rFonts w:ascii="Times New Roman" w:hAnsi="Times New Roman" w:cs="Times New Roman"/>
-          <w:sz w:val="26"/>
-          <w:szCs w:val="26"/>
-        </w:rPr>
-      </w:pPr>
-      <w:r>
-        <w:rPr>
-          <w:rFonts w:ascii="Times New Roman" w:hAnsi="Times New Roman" w:cs="Times New Roman"/>
-          <w:sz w:val="26"/>
-          <w:szCs w:val="26"/>
-        </w:rPr>
-        <w:t>asyncData cho phép tải dữ liệu trước khi mà component được gọi. Kết hợp với async await thì dữ liệu phải tải xong thì giao diện mới hiển thị.</w:t>
+        <w:t>Trang web hiển thị các tin tức</w:t>
+      </w:r>
+      <w:r>
+        <w:rPr>
+          <w:rFonts w:ascii="Times New Roman" w:hAnsi="Times New Roman" w:cs="Times New Roman"/>
+          <w:sz w:val="26"/>
+          <w:szCs w:val="26"/>
+        </w:rPr>
+        <w:t>.</w:t>
       </w:r>
     </w:p>
     <w:p>
@@ -484,10 +665,10 @@
           <w:szCs w:val="26"/>
         </w:rPr>
         <w:drawing>
-          <wp:inline distT="0" distB="0" distL="0" distR="0" wp14:anchorId="71766ED7" wp14:editId="67871E32">
-            <wp:extent cx="5391427" cy="4667490"/>
-            <wp:effectExtent l="0" t="0" r="0" b="0"/>
-            <wp:docPr id="5" name="Picture 5"/>
+          <wp:inline distT="0" distB="0" distL="0" distR="0" wp14:anchorId="2F3E37FA" wp14:editId="57F49930">
+            <wp:extent cx="4097867" cy="2183340"/>
+            <wp:effectExtent l="0" t="0" r="0" b="7620"/>
+            <wp:docPr id="8" name="Picture 8"/>
             <wp:cNvGraphicFramePr>
               <a:graphicFrameLocks xmlns:a="http://schemas.openxmlformats.org/drawingml/2006/main" noChangeAspect="1"/>
             </wp:cNvGraphicFramePr>
@@ -507,7 +688,7 @@
                   <pic:spPr>
                     <a:xfrm>
                       <a:off x="0" y="0"/>
-                      <a:ext cx="5391427" cy="4667490"/>
+                      <a:ext cx="4106162" cy="2187759"/>
                     </a:xfrm>
                     <a:prstGeom prst="rect">
                       <a:avLst/>
@@ -519,6 +700,246 @@
           </wp:inline>
         </w:drawing>
       </w:r>
+    </w:p>
+    <w:p>
+      <w:pPr>
+        <w:pStyle w:val="ListParagraph"/>
+        <w:numPr>
+          <w:ilvl w:val="0"/>
+          <w:numId w:val="1"/>
+        </w:numPr>
+        <w:rPr>
+          <w:rFonts w:ascii="Times New Roman" w:hAnsi="Times New Roman" w:cs="Times New Roman"/>
+          <w:sz w:val="26"/>
+          <w:szCs w:val="26"/>
+        </w:rPr>
+      </w:pPr>
+      <w:r>
+        <w:rPr>
+          <w:rFonts w:ascii="Times New Roman" w:hAnsi="Times New Roman" w:cs="Times New Roman"/>
+          <w:sz w:val="26"/>
+          <w:szCs w:val="26"/>
+        </w:rPr>
+        <w:t>Hiển thị chi tiết của một tin</w:t>
+      </w:r>
+    </w:p>
+    <w:p>
+      <w:pPr>
+        <w:jc w:val="center"/>
+        <w:rPr>
+          <w:rFonts w:ascii="Times New Roman" w:hAnsi="Times New Roman" w:cs="Times New Roman"/>
+          <w:sz w:val="26"/>
+          <w:szCs w:val="26"/>
+        </w:rPr>
+      </w:pPr>
+      <w:r>
+        <w:rPr>
+          <w:rFonts w:ascii="Times New Roman" w:hAnsi="Times New Roman" w:cs="Times New Roman"/>
+          <w:sz w:val="26"/>
+          <w:szCs w:val="26"/>
+        </w:rPr>
+        <w:lastRenderedPageBreak/>
+        <w:drawing>
+          <wp:inline distT="0" distB="0" distL="0" distR="0" wp14:anchorId="473ECB22" wp14:editId="6F41BA53">
+            <wp:extent cx="4334933" cy="2311964"/>
+            <wp:effectExtent l="0" t="0" r="8890" b="0"/>
+            <wp:docPr id="9" name="Picture 9"/>
+            <wp:cNvGraphicFramePr>
+              <a:graphicFrameLocks xmlns:a="http://schemas.openxmlformats.org/drawingml/2006/main" noChangeAspect="1"/>
+            </wp:cNvGraphicFramePr>
+            <a:graphic xmlns:a="http://schemas.openxmlformats.org/drawingml/2006/main">
+              <a:graphicData uri="http://schemas.openxmlformats.org/drawingml/2006/picture">
+                <pic:pic xmlns:pic="http://schemas.openxmlformats.org/drawingml/2006/picture">
+                  <pic:nvPicPr>
+                    <pic:cNvPr id="1" name=""/>
+                    <pic:cNvPicPr/>
+                  </pic:nvPicPr>
+                  <pic:blipFill>
+                    <a:blip r:embed="rId10"/>
+                    <a:stretch>
+                      <a:fillRect/>
+                    </a:stretch>
+                  </pic:blipFill>
+                  <pic:spPr>
+                    <a:xfrm>
+                      <a:off x="0" y="0"/>
+                      <a:ext cx="4340012" cy="2314673"/>
+                    </a:xfrm>
+                    <a:prstGeom prst="rect">
+                      <a:avLst/>
+                    </a:prstGeom>
+                  </pic:spPr>
+                </pic:pic>
+              </a:graphicData>
+            </a:graphic>
+          </wp:inline>
+        </w:drawing>
+      </w:r>
+    </w:p>
+    <w:p>
+      <w:pPr>
+        <w:pStyle w:val="Heading1"/>
+      </w:pPr>
+      <w:r>
+        <w:t>Cách gọi api</w:t>
+      </w:r>
+    </w:p>
+    <w:p>
+      <w:pPr>
+        <w:pStyle w:val="ListParagraph"/>
+        <w:numPr>
+          <w:ilvl w:val="0"/>
+          <w:numId w:val="1"/>
+        </w:numPr>
+      </w:pPr>
+      <w:r>
+        <w:t>Hiện tại có 2 api: Lấy tất cả tin tức và api lấy tin tức theo id.</w:t>
+      </w:r>
+    </w:p>
+    <w:p>
+      <w:pPr>
+        <w:pStyle w:val="ListParagraph"/>
+        <w:numPr>
+          <w:ilvl w:val="0"/>
+          <w:numId w:val="1"/>
+        </w:numPr>
+        <w:rPr>
+          <w:rFonts w:ascii="Times New Roman" w:hAnsi="Times New Roman" w:cs="Times New Roman"/>
+          <w:sz w:val="26"/>
+          <w:szCs w:val="26"/>
+        </w:rPr>
+      </w:pPr>
+      <w:r>
+        <w:rPr>
+          <w:rFonts w:ascii="Times New Roman" w:hAnsi="Times New Roman" w:cs="Times New Roman"/>
+          <w:sz w:val="26"/>
+          <w:szCs w:val="26"/>
+        </w:rPr>
+        <w:t>Sử dụng thư viện axios để thực hiện gọi api về hiển thị lên giao diện.</w:t>
+      </w:r>
+    </w:p>
+    <w:p>
+      <w:pPr>
+        <w:ind w:left="360"/>
+        <w:jc w:val="center"/>
+        <w:rPr>
+          <w:rFonts w:ascii="Times New Roman" w:hAnsi="Times New Roman" w:cs="Times New Roman"/>
+          <w:sz w:val="26"/>
+          <w:szCs w:val="26"/>
+        </w:rPr>
+      </w:pPr>
+      <w:r>
+        <w:drawing>
+          <wp:inline distT="0" distB="0" distL="0" distR="0" wp14:anchorId="46A68ECA" wp14:editId="64009E2C">
+            <wp:extent cx="3183467" cy="2885349"/>
+            <wp:effectExtent l="0" t="0" r="0" b="0"/>
+            <wp:docPr id="10" name="Picture 10"/>
+            <wp:cNvGraphicFramePr>
+              <a:graphicFrameLocks xmlns:a="http://schemas.openxmlformats.org/drawingml/2006/main" noChangeAspect="1"/>
+            </wp:cNvGraphicFramePr>
+            <a:graphic xmlns:a="http://schemas.openxmlformats.org/drawingml/2006/main">
+              <a:graphicData uri="http://schemas.openxmlformats.org/drawingml/2006/picture">
+                <pic:pic xmlns:pic="http://schemas.openxmlformats.org/drawingml/2006/picture">
+                  <pic:nvPicPr>
+                    <pic:cNvPr id="1" name=""/>
+                    <pic:cNvPicPr/>
+                  </pic:nvPicPr>
+                  <pic:blipFill>
+                    <a:blip r:embed="rId11"/>
+                    <a:stretch>
+                      <a:fillRect/>
+                    </a:stretch>
+                  </pic:blipFill>
+                  <pic:spPr>
+                    <a:xfrm>
+                      <a:off x="0" y="0"/>
+                      <a:ext cx="3185960" cy="2887608"/>
+                    </a:xfrm>
+                    <a:prstGeom prst="rect">
+                      <a:avLst/>
+                    </a:prstGeom>
+                  </pic:spPr>
+                </pic:pic>
+              </a:graphicData>
+            </a:graphic>
+          </wp:inline>
+        </w:drawing>
+      </w:r>
+    </w:p>
+    <w:p>
+      <w:pPr>
+        <w:pStyle w:val="ListParagraph"/>
+        <w:numPr>
+          <w:ilvl w:val="0"/>
+          <w:numId w:val="1"/>
+        </w:numPr>
+        <w:rPr>
+          <w:rFonts w:ascii="Times New Roman" w:hAnsi="Times New Roman" w:cs="Times New Roman"/>
+          <w:sz w:val="26"/>
+          <w:szCs w:val="26"/>
+        </w:rPr>
+      </w:pPr>
+      <w:r>
+        <w:rPr>
+          <w:rFonts w:ascii="Times New Roman" w:hAnsi="Times New Roman" w:cs="Times New Roman"/>
+          <w:sz w:val="26"/>
+          <w:szCs w:val="26"/>
+        </w:rPr>
+        <w:t>Hàm data dùng khởi tạo dữ liệu</w:t>
+      </w:r>
+    </w:p>
+    <w:p>
+      <w:pPr>
+        <w:pStyle w:val="ListParagraph"/>
+        <w:numPr>
+          <w:ilvl w:val="0"/>
+          <w:numId w:val="1"/>
+        </w:numPr>
+        <w:rPr>
+          <w:rFonts w:ascii="Times New Roman" w:hAnsi="Times New Roman" w:cs="Times New Roman"/>
+          <w:sz w:val="26"/>
+          <w:szCs w:val="26"/>
+        </w:rPr>
+      </w:pPr>
+      <w:r>
+        <w:rPr>
+          <w:rFonts w:ascii="Times New Roman" w:hAnsi="Times New Roman" w:cs="Times New Roman"/>
+          <w:sz w:val="26"/>
+          <w:szCs w:val="26"/>
+        </w:rPr>
+        <w:t>Hàm methods: Các phương thức hay hàm sẽ được viết trong đây.</w:t>
+      </w:r>
+    </w:p>
+    <w:p>
+      <w:pPr>
+        <w:pStyle w:val="ListParagraph"/>
+        <w:numPr>
+          <w:ilvl w:val="0"/>
+          <w:numId w:val="1"/>
+        </w:numPr>
+        <w:rPr>
+          <w:rFonts w:ascii="Times New Roman" w:hAnsi="Times New Roman" w:cs="Times New Roman"/>
+          <w:sz w:val="26"/>
+          <w:szCs w:val="26"/>
+        </w:rPr>
+      </w:pPr>
+      <w:r>
+        <w:rPr>
+          <w:rFonts w:ascii="Times New Roman" w:hAnsi="Times New Roman" w:cs="Times New Roman"/>
+          <w:sz w:val="26"/>
+          <w:szCs w:val="26"/>
+        </w:rPr>
+        <w:t>Hàm mouted: Gọi hàm trong đây để được xử lý.</w:t>
+      </w:r>
+    </w:p>
+    <w:p>
+      <w:pPr>
+        <w:rPr>
+          <w:rFonts w:ascii="Times New Roman" w:hAnsi="Times New Roman" w:cs="Times New Roman"/>
+          <w:sz w:val="26"/>
+          <w:szCs w:val="26"/>
+        </w:rPr>
+      </w:pPr>
     </w:p>
     <w:sectPr>
       <w:pgSz w:w="12240" w:h="15840"/>

</xml_diff>

<commit_message>
thêm validate trên ô input, sử dụng accessToken, refreshToken, tạo api ra file riêng
</commit_message>
<xml_diff>
--- a/khoa-test-nuxt/Baocao.docx
+++ b/khoa-test-nuxt/Baocao.docx
@@ -35,8 +35,8 @@
           <w:szCs w:val="26"/>
         </w:rPr>
         <w:drawing>
-          <wp:inline distT="0" distB="0" distL="0" distR="0" wp14:anchorId="61708800" wp14:editId="351E50D3">
-            <wp:extent cx="2121009" cy="5143764"/>
+          <wp:inline distT="0" distB="0" distL="0" distR="0" wp14:anchorId="784F1861" wp14:editId="0D672712">
+            <wp:extent cx="1428823" cy="3073558"/>
             <wp:effectExtent l="0" t="0" r="0" b="0"/>
             <wp:docPr id="1" name="Picture 1"/>
             <wp:cNvGraphicFramePr>
@@ -58,7 +58,7 @@
                   <pic:spPr>
                     <a:xfrm>
                       <a:off x="0" y="0"/>
-                      <a:ext cx="2121009" cy="5143764"/>
+                      <a:ext cx="1428823" cy="3073558"/>
                     </a:xfrm>
                     <a:prstGeom prst="rect">
                       <a:avLst/>
@@ -90,7 +90,23 @@
           <w:sz w:val="26"/>
           <w:szCs w:val="26"/>
         </w:rPr>
-        <w:t>Thư mục assets chứa thư mục ảnh, css, js của project</w:t>
+        <w:t xml:space="preserve">Nuxt.config.js nơi </w:t>
+      </w:r>
+      <w:r>
+        <w:rPr>
+          <w:rFonts w:ascii="Times New Roman" w:hAnsi="Times New Roman" w:cs="Times New Roman"/>
+          <w:sz w:val="26"/>
+          <w:szCs w:val="26"/>
+        </w:rPr>
+        <w:t>thiết lập</w:t>
+      </w:r>
+      <w:r>
+        <w:rPr>
+          <w:rFonts w:ascii="Times New Roman" w:hAnsi="Times New Roman" w:cs="Times New Roman"/>
+          <w:sz w:val="26"/>
+          <w:szCs w:val="26"/>
+        </w:rPr>
+        <w:t xml:space="preserve"> axios, element ui, .env, … </w:t>
       </w:r>
     </w:p>
     <w:p>
@@ -164,55 +180,7 @@
           <w:sz w:val="26"/>
           <w:szCs w:val="26"/>
         </w:rPr>
-        <w:t xml:space="preserve">Thư mục pages chứa các </w:t>
-      </w:r>
-      <w:r>
-        <w:rPr>
-          <w:rFonts w:ascii="Times New Roman" w:hAnsi="Times New Roman" w:cs="Times New Roman"/>
-          <w:sz w:val="26"/>
-          <w:szCs w:val="26"/>
-        </w:rPr>
-        <w:t>view</w:t>
-      </w:r>
-      <w:r>
-        <w:rPr>
-          <w:rFonts w:ascii="Times New Roman" w:hAnsi="Times New Roman" w:cs="Times New Roman"/>
-          <w:sz w:val="26"/>
-          <w:szCs w:val="26"/>
-        </w:rPr>
-        <w:t xml:space="preserve"> của web.</w:t>
-      </w:r>
-      <w:r>
-        <w:rPr>
-          <w:rFonts w:ascii="Times New Roman" w:hAnsi="Times New Roman" w:cs="Times New Roman"/>
-          <w:sz w:val="26"/>
-          <w:szCs w:val="26"/>
-        </w:rPr>
-        <w:t xml:space="preserve"> Ở đây một file tương đương 1 routes của ứng dụng.</w:t>
-      </w:r>
-      <w:r>
-        <w:rPr>
-          <w:rFonts w:ascii="Times New Roman" w:hAnsi="Times New Roman" w:cs="Times New Roman"/>
-          <w:sz w:val="26"/>
-          <w:szCs w:val="26"/>
-        </w:rPr>
-        <w:t xml:space="preserve"> </w:t>
-      </w:r>
-      <w:r>
-        <w:rPr>
-          <w:rFonts w:ascii="Times New Roman" w:hAnsi="Times New Roman" w:cs="Times New Roman"/>
-          <w:sz w:val="26"/>
-          <w:szCs w:val="26"/>
-        </w:rPr>
-        <w:t xml:space="preserve">Ví dụ để truy cập vào view </w:t>
-      </w:r>
-      <w:r>
-        <w:rPr>
-          <w:rFonts w:ascii="Times New Roman" w:hAnsi="Times New Roman" w:cs="Times New Roman"/>
-          <w:sz w:val="26"/>
-          <w:szCs w:val="26"/>
-        </w:rPr>
-        <w:t>login thì đường dẫn url sẽ là localhost:3000/login.</w:t>
+        <w:t>Thư mục pages chứa các view của web. Ở đây một file tương đương 1 routes của ứng dụng. Ví dụ để truy cập vào view login thì đường dẫn url sẽ là localhost:3000/login.</w:t>
       </w:r>
     </w:p>
     <w:p>
@@ -234,34 +202,8 @@
           <w:sz w:val="26"/>
           <w:szCs w:val="26"/>
         </w:rPr>
-        <w:t xml:space="preserve">Hiện tại trong thư mục pages có một thư mục news\_id\index.vue. Đây là trang hiển thị chi tiết của một tin. Đường dẫn sẽ là </w:t>
-      </w:r>
-      <w:r>
-        <w:rPr>
-          <w:rFonts w:ascii="Times New Roman" w:hAnsi="Times New Roman" w:cs="Times New Roman"/>
-          <w:sz w:val="26"/>
-          <w:szCs w:val="26"/>
-        </w:rPr>
-        <w:t>localhost:3000</w:t>
-      </w:r>
-      <w:r>
-        <w:rPr>
-          <w:rFonts w:ascii="Times New Roman" w:hAnsi="Times New Roman" w:cs="Times New Roman"/>
-          <w:sz w:val="26"/>
-          <w:szCs w:val="26"/>
-        </w:rPr>
-        <w:t>/news/id</w:t>
-      </w:r>
-    </w:p>
-    <w:p>
-      <w:pPr>
-        <w:jc w:val="center"/>
-        <w:rPr>
-          <w:rFonts w:ascii="Times New Roman" w:hAnsi="Times New Roman" w:cs="Times New Roman"/>
-          <w:sz w:val="26"/>
-          <w:szCs w:val="26"/>
-        </w:rPr>
-      </w:pPr>
+        <w:t>Hiện tại trong thư mục pages có một thư mục news\_id\index.vue. Đây là trang hiển thị chi tiết của một tin. Đường dẫn sẽ là localhost:3000/news/id</w:t>
+      </w:r>
     </w:p>
     <w:p>
       <w:pPr>
@@ -298,23 +240,13 @@
           <w:szCs w:val="26"/>
         </w:rPr>
       </w:pPr>
-      <w:proofErr w:type="gramStart"/>
-      <w:r>
-        <w:rPr>
-          <w:rFonts w:ascii="Times New Roman" w:hAnsi="Times New Roman" w:cs="Times New Roman"/>
-          <w:sz w:val="26"/>
-          <w:szCs w:val="26"/>
-        </w:rPr>
-        <w:t>File .env</w:t>
-      </w:r>
-      <w:proofErr w:type="gramEnd"/>
-      <w:r>
-        <w:rPr>
-          <w:rFonts w:ascii="Times New Roman" w:hAnsi="Times New Roman" w:cs="Times New Roman"/>
-          <w:sz w:val="26"/>
-          <w:szCs w:val="26"/>
-        </w:rPr>
-        <w:t xml:space="preserve"> chứa các biến môi trường như đường dẫn đến BASEWEB hoặc sau này có thể chứa đường dẫn đến mongoDB.</w:t>
+      <w:r>
+        <w:rPr>
+          <w:rFonts w:ascii="Times New Roman" w:hAnsi="Times New Roman" w:cs="Times New Roman"/>
+          <w:sz w:val="26"/>
+          <w:szCs w:val="26"/>
+        </w:rPr>
+        <w:t>File .env chứa các biến môi trường như đường dẫn đến BASEWEB hoặc sau này có thể chứa đường dẫn đến mongoDB.</w:t>
       </w:r>
     </w:p>
     <w:p>
@@ -333,10 +265,10 @@
           <w:szCs w:val="26"/>
         </w:rPr>
         <w:drawing>
-          <wp:inline distT="0" distB="0" distL="0" distR="0" wp14:anchorId="4067102E" wp14:editId="4CE49871">
-            <wp:extent cx="3092609" cy="2159111"/>
+          <wp:inline distT="0" distB="0" distL="0" distR="0" wp14:anchorId="6056D705" wp14:editId="7E83D53F">
+            <wp:extent cx="2425825" cy="349268"/>
             <wp:effectExtent l="0" t="0" r="0" b="0"/>
-            <wp:docPr id="6" name="Picture 6"/>
+            <wp:docPr id="2" name="Picture 2"/>
             <wp:cNvGraphicFramePr>
               <a:graphicFrameLocks xmlns:a="http://schemas.openxmlformats.org/drawingml/2006/main" noChangeAspect="1"/>
             </wp:cNvGraphicFramePr>
@@ -356,7 +288,7 @@
                   <pic:spPr>
                     <a:xfrm>
                       <a:off x="0" y="0"/>
-                      <a:ext cx="3092609" cy="2159111"/>
+                      <a:ext cx="2425825" cy="349268"/>
                     </a:xfrm>
                     <a:prstGeom prst="rect">
                       <a:avLst/>
@@ -388,16 +320,7 @@
           <w:sz w:val="26"/>
           <w:szCs w:val="26"/>
         </w:rPr>
-        <w:t xml:space="preserve">File </w:t>
-      </w:r>
-      <w:proofErr w:type="gramStart"/>
-      <w:r>
-        <w:rPr>
-          <w:rFonts w:ascii="Times New Roman" w:hAnsi="Times New Roman" w:cs="Times New Roman"/>
-          <w:sz w:val="26"/>
-          <w:szCs w:val="26"/>
-        </w:rPr>
-        <w:t>api.js</w:t>
+        <w:t>File api.js</w:t>
       </w:r>
       <w:r>
         <w:rPr>
@@ -407,7 +330,6 @@
         </w:rPr>
         <w:t>on</w:t>
       </w:r>
-      <w:proofErr w:type="gramEnd"/>
       <w:r>
         <w:rPr>
           <w:rFonts w:ascii="Times New Roman" w:hAnsi="Times New Roman" w:cs="Times New Roman"/>
@@ -432,11 +354,12 @@
           <w:sz w:val="26"/>
           <w:szCs w:val="26"/>
         </w:rPr>
+        <w:lastRenderedPageBreak/>
         <w:drawing>
-          <wp:inline distT="0" distB="0" distL="0" distR="0" wp14:anchorId="4AF7BAA3" wp14:editId="1CBFD0D0">
-            <wp:extent cx="3962604" cy="1930499"/>
+          <wp:inline distT="0" distB="0" distL="0" distR="0" wp14:anchorId="0A756A83" wp14:editId="5583DF15">
+            <wp:extent cx="2349621" cy="1663786"/>
             <wp:effectExtent l="0" t="0" r="0" b="0"/>
-            <wp:docPr id="7" name="Picture 7"/>
+            <wp:docPr id="4" name="Picture 4"/>
             <wp:cNvGraphicFramePr>
               <a:graphicFrameLocks xmlns:a="http://schemas.openxmlformats.org/drawingml/2006/main" noChangeAspect="1"/>
             </wp:cNvGraphicFramePr>
@@ -456,7 +379,7 @@
                   <pic:spPr>
                     <a:xfrm>
                       <a:off x="0" y="0"/>
-                      <a:ext cx="3962604" cy="1930499"/>
+                      <a:ext cx="2349621" cy="1663786"/>
                     </a:xfrm>
                     <a:prstGeom prst="rect">
                       <a:avLst/>
@@ -488,20 +411,87 @@
           <w:sz w:val="26"/>
           <w:szCs w:val="26"/>
         </w:rPr>
-        <w:t>File nuxt.config.js dùng để thiết lập các file css hay js ở trong thư mục static, bằng cách khai báo trong phần link và script.</w:t>
-      </w:r>
-      <w:r>
-        <w:rPr>
-          <w:rFonts w:ascii="Times New Roman" w:hAnsi="Times New Roman" w:cs="Times New Roman"/>
-          <w:sz w:val="26"/>
-          <w:szCs w:val="26"/>
-        </w:rPr>
-        <w:t xml:space="preserve"> Hoặc các plugin khác như tailwindcss.</w:t>
-      </w:r>
-    </w:p>
-    <w:p>
-      <w:pPr>
-        <w:ind w:left="360"/>
+        <w:t xml:space="preserve">File package.json dùng để chứa các </w:t>
+      </w:r>
+      <w:r>
+        <w:rPr>
+          <w:rFonts w:ascii="Times New Roman" w:hAnsi="Times New Roman" w:cs="Times New Roman"/>
+          <w:color w:val="1B1B1B"/>
+          <w:sz w:val="26"/>
+          <w:szCs w:val="26"/>
+          <w:shd w:val="clear" w:color="auto" w:fill="FFFFFF"/>
+        </w:rPr>
+        <w:t>dependencies</w:t>
+      </w:r>
+      <w:r>
+        <w:rPr>
+          <w:rFonts w:ascii="Segoe UI" w:hAnsi="Segoe UI" w:cs="Segoe UI"/>
+          <w:color w:val="1B1B1B"/>
+          <w:sz w:val="26"/>
+          <w:szCs w:val="26"/>
+          <w:shd w:val="clear" w:color="auto" w:fill="FFFFFF"/>
+        </w:rPr>
+        <w:t>.</w:t>
+      </w:r>
+    </w:p>
+    <w:p>
+      <w:pPr>
+        <w:pStyle w:val="ListParagraph"/>
+        <w:numPr>
+          <w:ilvl w:val="0"/>
+          <w:numId w:val="1"/>
+        </w:numPr>
+        <w:rPr>
+          <w:rFonts w:ascii="Times New Roman" w:hAnsi="Times New Roman" w:cs="Times New Roman"/>
+          <w:sz w:val="26"/>
+          <w:szCs w:val="26"/>
+        </w:rPr>
+      </w:pPr>
+      <w:r>
+        <w:rPr>
+          <w:rFonts w:ascii="Times New Roman" w:hAnsi="Times New Roman" w:cs="Times New Roman"/>
+          <w:color w:val="1B1B1B"/>
+          <w:sz w:val="26"/>
+          <w:szCs w:val="26"/>
+          <w:shd w:val="clear" w:color="auto" w:fill="FFFFFF"/>
+        </w:rPr>
+        <w:t xml:space="preserve">Thư </w:t>
+      </w:r>
+      <w:r>
+        <w:rPr>
+          <w:rFonts w:ascii="Times New Roman" w:hAnsi="Times New Roman" w:cs="Times New Roman"/>
+          <w:color w:val="1B1B1B"/>
+          <w:sz w:val="26"/>
+          <w:szCs w:val="26"/>
+          <w:shd w:val="clear" w:color="auto" w:fill="FFFFFF"/>
+        </w:rPr>
+        <w:t>mục store: Nơi gọi tới các api.</w:t>
+      </w:r>
+    </w:p>
+    <w:p>
+      <w:pPr>
+        <w:pStyle w:val="ListParagraph"/>
+        <w:numPr>
+          <w:ilvl w:val="1"/>
+          <w:numId w:val="1"/>
+        </w:numPr>
+        <w:rPr>
+          <w:rFonts w:ascii="Times New Roman" w:hAnsi="Times New Roman" w:cs="Times New Roman"/>
+          <w:sz w:val="26"/>
+          <w:szCs w:val="26"/>
+        </w:rPr>
+      </w:pPr>
+      <w:r>
+        <w:rPr>
+          <w:rFonts w:ascii="Times New Roman" w:hAnsi="Times New Roman" w:cs="Times New Roman"/>
+          <w:sz w:val="26"/>
+          <w:szCs w:val="26"/>
+        </w:rPr>
+        <w:t>Cấu hình file index.js bao gồm state, mutations, actions để khai báo cho ứng dụng biết.</w:t>
+      </w:r>
+    </w:p>
+    <w:p>
+      <w:pPr>
         <w:jc w:val="center"/>
         <w:rPr>
           <w:rFonts w:ascii="Times New Roman" w:hAnsi="Times New Roman" w:cs="Times New Roman"/>
@@ -511,14 +501,15 @@
       </w:pPr>
       <w:r>
         <w:rPr>
-          <w:noProof/>
-        </w:rPr>
-        <w:lastRenderedPageBreak/>
+          <w:rFonts w:ascii="Times New Roman" w:hAnsi="Times New Roman" w:cs="Times New Roman"/>
+          <w:sz w:val="26"/>
+          <w:szCs w:val="26"/>
+        </w:rPr>
         <w:drawing>
-          <wp:inline distT="0" distB="0" distL="0" distR="0" wp14:anchorId="66BF432A" wp14:editId="4DB278F4">
-            <wp:extent cx="4453466" cy="3757948"/>
-            <wp:effectExtent l="0" t="0" r="4445" b="0"/>
-            <wp:docPr id="3" name="Picture 3"/>
+          <wp:inline distT="0" distB="0" distL="0" distR="0" wp14:anchorId="224D20B0" wp14:editId="03EBC433">
+            <wp:extent cx="2768742" cy="2101958"/>
+            <wp:effectExtent l="0" t="0" r="0" b="0"/>
+            <wp:docPr id="11" name="Picture 11"/>
             <wp:cNvGraphicFramePr>
               <a:graphicFrameLocks xmlns:a="http://schemas.openxmlformats.org/drawingml/2006/main" noChangeAspect="1"/>
             </wp:cNvGraphicFramePr>
@@ -538,7 +529,7 @@
                   <pic:spPr>
                     <a:xfrm>
                       <a:off x="0" y="0"/>
-                      <a:ext cx="4456326" cy="3760361"/>
+                      <a:ext cx="2768742" cy="2101958"/>
                     </a:xfrm>
                     <a:prstGeom prst="rect">
                       <a:avLst/>
@@ -570,53 +561,7 @@
           <w:sz w:val="26"/>
           <w:szCs w:val="26"/>
         </w:rPr>
-        <w:t xml:space="preserve">File </w:t>
-      </w:r>
-      <w:proofErr w:type="gramStart"/>
-      <w:r>
-        <w:rPr>
-          <w:rFonts w:ascii="Times New Roman" w:hAnsi="Times New Roman" w:cs="Times New Roman"/>
-          <w:sz w:val="26"/>
-          <w:szCs w:val="26"/>
-        </w:rPr>
-        <w:t>package.json</w:t>
-      </w:r>
-      <w:proofErr w:type="gramEnd"/>
-      <w:r>
-        <w:rPr>
-          <w:rFonts w:ascii="Times New Roman" w:hAnsi="Times New Roman" w:cs="Times New Roman"/>
-          <w:sz w:val="26"/>
-          <w:szCs w:val="26"/>
-        </w:rPr>
-        <w:t xml:space="preserve"> dùng để chứa các </w:t>
-      </w:r>
-      <w:r>
-        <w:rPr>
-          <w:rFonts w:ascii="Times New Roman" w:hAnsi="Times New Roman" w:cs="Times New Roman"/>
-          <w:color w:val="1B1B1B"/>
-          <w:sz w:val="26"/>
-          <w:szCs w:val="26"/>
-          <w:shd w:val="clear" w:color="auto" w:fill="FFFFFF"/>
-        </w:rPr>
-        <w:t>dependencies</w:t>
-      </w:r>
-      <w:r>
-        <w:rPr>
-          <w:rFonts w:ascii="Segoe UI" w:hAnsi="Segoe UI" w:cs="Segoe UI"/>
-          <w:color w:val="1B1B1B"/>
-          <w:sz w:val="26"/>
-          <w:szCs w:val="26"/>
-          <w:shd w:val="clear" w:color="auto" w:fill="FFFFFF"/>
-        </w:rPr>
-        <w:t>.</w:t>
-      </w:r>
-    </w:p>
-    <w:p>
-      <w:pPr>
-        <w:pStyle w:val="Heading1"/>
-      </w:pPr>
-      <w:r>
-        <w:t>Chức năng</w:t>
+        <w:t>State khởi tạo các biến</w:t>
       </w:r>
     </w:p>
     <w:p>
@@ -638,6 +583,58 @@
           <w:sz w:val="26"/>
           <w:szCs w:val="26"/>
         </w:rPr>
+        <w:t>Mutations: Cập nhật lại các biến</w:t>
+      </w:r>
+    </w:p>
+    <w:p>
+      <w:pPr>
+        <w:pStyle w:val="ListParagraph"/>
+        <w:numPr>
+          <w:ilvl w:val="0"/>
+          <w:numId w:val="1"/>
+        </w:numPr>
+        <w:rPr>
+          <w:rFonts w:ascii="Times New Roman" w:hAnsi="Times New Roman" w:cs="Times New Roman"/>
+          <w:sz w:val="26"/>
+          <w:szCs w:val="26"/>
+        </w:rPr>
+      </w:pPr>
+      <w:r>
+        <w:rPr>
+          <w:rFonts w:ascii="Times New Roman" w:hAnsi="Times New Roman" w:cs="Times New Roman"/>
+          <w:sz w:val="26"/>
+          <w:szCs w:val="26"/>
+        </w:rPr>
+        <w:t>Actions: Nơi gọi các api xử lý.</w:t>
+      </w:r>
+    </w:p>
+    <w:p>
+      <w:pPr>
+        <w:pStyle w:val="Heading1"/>
+      </w:pPr>
+      <w:r>
+        <w:t>Chức năng</w:t>
+      </w:r>
+    </w:p>
+    <w:p>
+      <w:pPr>
+        <w:pStyle w:val="ListParagraph"/>
+        <w:numPr>
+          <w:ilvl w:val="0"/>
+          <w:numId w:val="1"/>
+        </w:numPr>
+        <w:rPr>
+          <w:rFonts w:ascii="Times New Roman" w:hAnsi="Times New Roman" w:cs="Times New Roman"/>
+          <w:sz w:val="26"/>
+          <w:szCs w:val="26"/>
+        </w:rPr>
+      </w:pPr>
+      <w:r>
+        <w:rPr>
+          <w:rFonts w:ascii="Times New Roman" w:hAnsi="Times New Roman" w:cs="Times New Roman"/>
+          <w:sz w:val="26"/>
+          <w:szCs w:val="26"/>
+        </w:rPr>
         <w:t>Trang web hiển thị các tin tức</w:t>
       </w:r>
       <w:r>
@@ -661,9 +658,11 @@
       <w:r>
         <w:rPr>
           <w:rFonts w:ascii="Times New Roman" w:hAnsi="Times New Roman" w:cs="Times New Roman"/>
-          <w:sz w:val="26"/>
-          <w:szCs w:val="26"/>
-        </w:rPr>
+          <w:noProof/>
+          <w:sz w:val="26"/>
+          <w:szCs w:val="26"/>
+        </w:rPr>
+        <w:lastRenderedPageBreak/>
         <w:drawing>
           <wp:inline distT="0" distB="0" distL="0" distR="0" wp14:anchorId="2F3E37FA" wp14:editId="57F49930">
             <wp:extent cx="4097867" cy="2183340"/>
@@ -735,10 +734,10 @@
       <w:r>
         <w:rPr>
           <w:rFonts w:ascii="Times New Roman" w:hAnsi="Times New Roman" w:cs="Times New Roman"/>
-          <w:sz w:val="26"/>
-          <w:szCs w:val="26"/>
-        </w:rPr>
-        <w:lastRenderedPageBreak/>
+          <w:noProof/>
+          <w:sz w:val="26"/>
+          <w:szCs w:val="26"/>
+        </w:rPr>
         <w:drawing>
           <wp:inline distT="0" distB="0" distL="0" distR="0" wp14:anchorId="473ECB22" wp14:editId="6F41BA53">
             <wp:extent cx="4334933" cy="2311964"/>
@@ -778,49 +777,28 @@
     </w:p>
     <w:p>
       <w:pPr>
-        <w:pStyle w:val="Heading1"/>
-      </w:pPr>
-      <w:r>
-        <w:t>Cách gọi api</w:t>
-      </w:r>
-    </w:p>
-    <w:p>
-      <w:pPr>
         <w:pStyle w:val="ListParagraph"/>
         <w:numPr>
           <w:ilvl w:val="0"/>
           <w:numId w:val="1"/>
         </w:numPr>
-      </w:pPr>
-      <w:r>
-        <w:t>Hiện tại có 2 api: Lấy tất cả tin tức và api lấy tin tức theo id.</w:t>
-      </w:r>
-    </w:p>
-    <w:p>
-      <w:pPr>
-        <w:pStyle w:val="ListParagraph"/>
-        <w:numPr>
-          <w:ilvl w:val="0"/>
-          <w:numId w:val="1"/>
-        </w:numPr>
-        <w:rPr>
-          <w:rFonts w:ascii="Times New Roman" w:hAnsi="Times New Roman" w:cs="Times New Roman"/>
-          <w:sz w:val="26"/>
-          <w:szCs w:val="26"/>
-        </w:rPr>
-      </w:pPr>
-      <w:r>
-        <w:rPr>
-          <w:rFonts w:ascii="Times New Roman" w:hAnsi="Times New Roman" w:cs="Times New Roman"/>
-          <w:sz w:val="26"/>
-          <w:szCs w:val="26"/>
-        </w:rPr>
-        <w:t>Sử dụng thư viện axios để thực hiện gọi api về hiển thị lên giao diện.</w:t>
-      </w:r>
-    </w:p>
-    <w:p>
-      <w:pPr>
-        <w:ind w:left="360"/>
+        <w:rPr>
+          <w:rFonts w:ascii="Times New Roman" w:hAnsi="Times New Roman" w:cs="Times New Roman"/>
+          <w:sz w:val="26"/>
+          <w:szCs w:val="26"/>
+        </w:rPr>
+      </w:pPr>
+      <w:r>
+        <w:rPr>
+          <w:rFonts w:ascii="Times New Roman" w:hAnsi="Times New Roman" w:cs="Times New Roman"/>
+          <w:sz w:val="26"/>
+          <w:szCs w:val="26"/>
+        </w:rPr>
+        <w:t>Đăng nhập</w:t>
+      </w:r>
+    </w:p>
+    <w:p>
+      <w:pPr>
         <w:jc w:val="center"/>
         <w:rPr>
           <w:rFonts w:ascii="Times New Roman" w:hAnsi="Times New Roman" w:cs="Times New Roman"/>
@@ -829,11 +807,16 @@
         </w:rPr>
       </w:pPr>
       <w:r>
+        <w:rPr>
+          <w:rFonts w:ascii="Times New Roman" w:hAnsi="Times New Roman" w:cs="Times New Roman"/>
+          <w:sz w:val="26"/>
+          <w:szCs w:val="26"/>
+        </w:rPr>
         <w:drawing>
-          <wp:inline distT="0" distB="0" distL="0" distR="0" wp14:anchorId="46A68ECA" wp14:editId="64009E2C">
-            <wp:extent cx="3183467" cy="2885349"/>
-            <wp:effectExtent l="0" t="0" r="0" b="0"/>
-            <wp:docPr id="10" name="Picture 10"/>
+          <wp:inline distT="0" distB="0" distL="0" distR="0" wp14:anchorId="0BB424EC" wp14:editId="40093EC8">
+            <wp:extent cx="5943600" cy="2073275"/>
+            <wp:effectExtent l="0" t="0" r="0" b="3175"/>
+            <wp:docPr id="12" name="Picture 12"/>
             <wp:cNvGraphicFramePr>
               <a:graphicFrameLocks xmlns:a="http://schemas.openxmlformats.org/drawingml/2006/main" noChangeAspect="1"/>
             </wp:cNvGraphicFramePr>
@@ -853,7 +836,7 @@
                   <pic:spPr>
                     <a:xfrm>
                       <a:off x="0" y="0"/>
-                      <a:ext cx="3185960" cy="2887608"/>
+                      <a:ext cx="5943600" cy="2073275"/>
                     </a:xfrm>
                     <a:prstGeom prst="rect">
                       <a:avLst/>
@@ -868,6 +851,14 @@
     </w:p>
     <w:p>
       <w:pPr>
+        <w:pStyle w:val="Heading1"/>
+      </w:pPr>
+      <w:r>
+        <w:t>Cách gọi api</w:t>
+      </w:r>
+    </w:p>
+    <w:p>
+      <w:pPr>
         <w:pStyle w:val="ListParagraph"/>
         <w:numPr>
           <w:ilvl w:val="0"/>
@@ -885,7 +876,60 @@
           <w:sz w:val="26"/>
           <w:szCs w:val="26"/>
         </w:rPr>
-        <w:t>Hàm data dùng khởi tạo dữ liệu</w:t>
+        <w:t>Thực hiện lệnh $store.dispatch tạo action.</w:t>
+      </w:r>
+    </w:p>
+    <w:p>
+      <w:pPr>
+        <w:jc w:val="center"/>
+        <w:rPr>
+          <w:rFonts w:ascii="Times New Roman" w:hAnsi="Times New Roman" w:cs="Times New Roman"/>
+          <w:sz w:val="26"/>
+          <w:szCs w:val="26"/>
+        </w:rPr>
+      </w:pPr>
+      <w:r>
+        <w:rPr>
+          <w:rFonts w:ascii="Times New Roman" w:hAnsi="Times New Roman" w:cs="Times New Roman"/>
+          <w:sz w:val="26"/>
+          <w:szCs w:val="26"/>
+        </w:rPr>
+        <w:lastRenderedPageBreak/>
+        <w:drawing>
+          <wp:inline distT="0" distB="0" distL="0" distR="0" wp14:anchorId="07795597" wp14:editId="54D54404">
+            <wp:extent cx="3587934" cy="482625"/>
+            <wp:effectExtent l="0" t="0" r="0" b="0"/>
+            <wp:docPr id="13" name="Picture 13"/>
+            <wp:cNvGraphicFramePr>
+              <a:graphicFrameLocks xmlns:a="http://schemas.openxmlformats.org/drawingml/2006/main" noChangeAspect="1"/>
+            </wp:cNvGraphicFramePr>
+            <a:graphic xmlns:a="http://schemas.openxmlformats.org/drawingml/2006/main">
+              <a:graphicData uri="http://schemas.openxmlformats.org/drawingml/2006/picture">
+                <pic:pic xmlns:pic="http://schemas.openxmlformats.org/drawingml/2006/picture">
+                  <pic:nvPicPr>
+                    <pic:cNvPr id="1" name=""/>
+                    <pic:cNvPicPr/>
+                  </pic:nvPicPr>
+                  <pic:blipFill>
+                    <a:blip r:embed="rId12"/>
+                    <a:stretch>
+                      <a:fillRect/>
+                    </a:stretch>
+                  </pic:blipFill>
+                  <pic:spPr>
+                    <a:xfrm>
+                      <a:off x="0" y="0"/>
+                      <a:ext cx="3587934" cy="482625"/>
+                    </a:xfrm>
+                    <a:prstGeom prst="rect">
+                      <a:avLst/>
+                    </a:prstGeom>
+                  </pic:spPr>
+                </pic:pic>
+              </a:graphicData>
+            </a:graphic>
+          </wp:inline>
+        </w:drawing>
       </w:r>
     </w:p>
     <w:p>
@@ -907,29 +951,182 @@
           <w:sz w:val="26"/>
           <w:szCs w:val="26"/>
         </w:rPr>
-        <w:t>Hàm methods: Các phương thức hay hàm sẽ được viết trong đây.</w:t>
-      </w:r>
-    </w:p>
-    <w:p>
-      <w:pPr>
-        <w:pStyle w:val="ListParagraph"/>
-        <w:numPr>
-          <w:ilvl w:val="0"/>
-          <w:numId w:val="1"/>
-        </w:numPr>
-        <w:rPr>
-          <w:rFonts w:ascii="Times New Roman" w:hAnsi="Times New Roman" w:cs="Times New Roman"/>
-          <w:sz w:val="26"/>
-          <w:szCs w:val="26"/>
-        </w:rPr>
-      </w:pPr>
-      <w:r>
-        <w:rPr>
-          <w:rFonts w:ascii="Times New Roman" w:hAnsi="Times New Roman" w:cs="Times New Roman"/>
-          <w:sz w:val="26"/>
-          <w:szCs w:val="26"/>
-        </w:rPr>
-        <w:t>Hàm mouted: Gọi hàm trong đây để được xử lý.</w:t>
+        <w:t>Store sẽ nhận diện action nào mà gọi đến hàm thực thi.</w:t>
+      </w:r>
+    </w:p>
+    <w:p>
+      <w:pPr>
+        <w:rPr>
+          <w:rFonts w:ascii="Times New Roman" w:hAnsi="Times New Roman" w:cs="Times New Roman"/>
+          <w:sz w:val="26"/>
+          <w:szCs w:val="26"/>
+        </w:rPr>
+      </w:pPr>
+    </w:p>
+    <w:p>
+      <w:pPr>
+        <w:rPr>
+          <w:rFonts w:asciiTheme="majorHAnsi" w:eastAsiaTheme="majorEastAsia" w:hAnsiTheme="majorHAnsi" w:cstheme="majorBidi"/>
+          <w:color w:val="2F5496" w:themeColor="accent1" w:themeShade="BF"/>
+          <w:sz w:val="32"/>
+          <w:szCs w:val="32"/>
+        </w:rPr>
+      </w:pPr>
+      <w:r>
+        <w:br w:type="page"/>
+      </w:r>
+    </w:p>
+    <w:p>
+      <w:pPr>
+        <w:pStyle w:val="Heading1"/>
+      </w:pPr>
+      <w:r>
+        <w:lastRenderedPageBreak/>
+        <w:t>Cấu trúc nestjs</w:t>
+      </w:r>
+    </w:p>
+    <w:p>
+      <w:pPr>
+        <w:jc w:val="center"/>
+      </w:pPr>
+      <w:r>
+        <w:drawing>
+          <wp:inline distT="0" distB="0" distL="0" distR="0" wp14:anchorId="4026CC45" wp14:editId="2B773D9F">
+            <wp:extent cx="1416123" cy="3924502"/>
+            <wp:effectExtent l="0" t="0" r="0" b="0"/>
+            <wp:docPr id="14" name="Picture 14"/>
+            <wp:cNvGraphicFramePr>
+              <a:graphicFrameLocks xmlns:a="http://schemas.openxmlformats.org/drawingml/2006/main" noChangeAspect="1"/>
+            </wp:cNvGraphicFramePr>
+            <a:graphic xmlns:a="http://schemas.openxmlformats.org/drawingml/2006/main">
+              <a:graphicData uri="http://schemas.openxmlformats.org/drawingml/2006/picture">
+                <pic:pic xmlns:pic="http://schemas.openxmlformats.org/drawingml/2006/picture">
+                  <pic:nvPicPr>
+                    <pic:cNvPr id="1" name=""/>
+                    <pic:cNvPicPr/>
+                  </pic:nvPicPr>
+                  <pic:blipFill>
+                    <a:blip r:embed="rId13"/>
+                    <a:stretch>
+                      <a:fillRect/>
+                    </a:stretch>
+                  </pic:blipFill>
+                  <pic:spPr>
+                    <a:xfrm>
+                      <a:off x="0" y="0"/>
+                      <a:ext cx="1416123" cy="3924502"/>
+                    </a:xfrm>
+                    <a:prstGeom prst="rect">
+                      <a:avLst/>
+                    </a:prstGeom>
+                  </pic:spPr>
+                </pic:pic>
+              </a:graphicData>
+            </a:graphic>
+          </wp:inline>
+        </w:drawing>
+      </w:r>
+    </w:p>
+    <w:p>
+      <w:pPr>
+        <w:rPr>
+          <w:rFonts w:ascii="Times New Roman" w:hAnsi="Times New Roman" w:cs="Times New Roman"/>
+          <w:sz w:val="26"/>
+          <w:szCs w:val="26"/>
+        </w:rPr>
+      </w:pPr>
+      <w:r>
+        <w:rPr>
+          <w:rFonts w:ascii="Times New Roman" w:hAnsi="Times New Roman" w:cs="Times New Roman"/>
+          <w:sz w:val="26"/>
+          <w:szCs w:val="26"/>
+        </w:rPr>
+        <w:t xml:space="preserve">Mô hình trong nest: </w:t>
+      </w:r>
+    </w:p>
+    <w:p>
+      <w:pPr>
+        <w:rPr>
+          <w:rFonts w:ascii="Times New Roman" w:hAnsi="Times New Roman" w:cs="Times New Roman"/>
+          <w:sz w:val="26"/>
+          <w:szCs w:val="26"/>
+        </w:rPr>
+      </w:pPr>
+      <w:r>
+        <w:rPr>
+          <w:rFonts w:ascii="Times New Roman" w:hAnsi="Times New Roman" w:cs="Times New Roman"/>
+          <w:sz w:val="26"/>
+          <w:szCs w:val="26"/>
+        </w:rPr>
+        <w:t>Controller: Nơi tiếp nhận request từ client như GET, POST, PUT, DELETE. Tìm tới các hàm tương ứng và thực hiện truyền body, param, query cho lớp service xử lý.</w:t>
+      </w:r>
+    </w:p>
+    <w:p>
+      <w:pPr>
+        <w:rPr>
+          <w:rFonts w:ascii="Times New Roman" w:hAnsi="Times New Roman" w:cs="Times New Roman"/>
+          <w:sz w:val="26"/>
+          <w:szCs w:val="26"/>
+        </w:rPr>
+      </w:pPr>
+      <w:r>
+        <w:rPr>
+          <w:rFonts w:ascii="Times New Roman" w:hAnsi="Times New Roman" w:cs="Times New Roman"/>
+          <w:sz w:val="26"/>
+          <w:szCs w:val="26"/>
+        </w:rPr>
+        <w:t>Service: Lớp trung gian nhận dữ liệu từ controller và xử lý logic. Lớp này không được phép truy cập vào database mà phải thông qua một lớp khác là lớp Helper.</w:t>
+      </w:r>
+    </w:p>
+    <w:p>
+      <w:pPr>
+        <w:rPr>
+          <w:rFonts w:ascii="Times New Roman" w:hAnsi="Times New Roman" w:cs="Times New Roman"/>
+          <w:sz w:val="26"/>
+          <w:szCs w:val="26"/>
+        </w:rPr>
+      </w:pPr>
+      <w:r>
+        <w:rPr>
+          <w:rFonts w:ascii="Times New Roman" w:hAnsi="Times New Roman" w:cs="Times New Roman"/>
+          <w:sz w:val="26"/>
+          <w:szCs w:val="26"/>
+        </w:rPr>
+        <w:t xml:space="preserve">Helper là lớp cấu hình truy vấn trên cơ sở dữ liệu. </w:t>
+      </w:r>
+    </w:p>
+    <w:p>
+      <w:pPr>
+        <w:rPr>
+          <w:rFonts w:ascii="Times New Roman" w:hAnsi="Times New Roman" w:cs="Times New Roman"/>
+          <w:sz w:val="26"/>
+          <w:szCs w:val="26"/>
+        </w:rPr>
+      </w:pPr>
+      <w:r>
+        <w:rPr>
+          <w:rFonts w:ascii="Times New Roman" w:hAnsi="Times New Roman" w:cs="Times New Roman"/>
+          <w:sz w:val="26"/>
+          <w:szCs w:val="26"/>
+        </w:rPr>
+        <w:t>File entity: Là lớp đại diện cho cơ sở dữ liệu, ánh xạ bảng lên cơ sở dữ liệu.</w:t>
+      </w:r>
+    </w:p>
+    <w:p>
+      <w:pPr>
+        <w:rPr>
+          <w:rFonts w:ascii="Times New Roman" w:hAnsi="Times New Roman" w:cs="Times New Roman"/>
+          <w:sz w:val="26"/>
+          <w:szCs w:val="26"/>
+        </w:rPr>
+      </w:pPr>
+      <w:r>
+        <w:rPr>
+          <w:rFonts w:ascii="Times New Roman" w:hAnsi="Times New Roman" w:cs="Times New Roman"/>
+          <w:sz w:val="26"/>
+          <w:szCs w:val="26"/>
+        </w:rPr>
+        <w:t xml:space="preserve">Lớp dto: Lớp này đóng gói các thuộc tính trong entity. Thực </w:t>
       </w:r>
     </w:p>
     <w:p>
@@ -968,7 +1165,7 @@
         <w:rFonts w:ascii="Times New Roman" w:eastAsiaTheme="minorHAnsi" w:hAnsi="Times New Roman" w:cs="Times New Roman" w:hint="default"/>
       </w:rPr>
     </w:lvl>
-    <w:lvl w:ilvl="1" w:tplc="04090003" w:tentative="1">
+    <w:lvl w:ilvl="1" w:tplc="04090003">
       <w:start w:val="1"/>
       <w:numFmt w:val="bullet"/>
       <w:lvlText w:val="o"/>

</xml_diff>